<commit_message>
sql cuoi cung dcdcmdmc
</commit_message>
<xml_diff>
--- a/MauBaoCaoProject_LTHDT.docx
+++ b/MauBaoCaoProject_LTHDT.docx
@@ -675,34 +675,7 @@
               <w:sz w:val="26"/>
               <w:szCs w:val="26"/>
             </w:rPr>
-            <w:t xml:space="preserve">Nguyễn Thiên Phúc </w:t>
-          </w:r>
-          <w:r>
-            <w:rPr>
-              <w:rFonts w:ascii="Times New Roman" w:hAnsi="Times New Roman" w:cs="Times New Roman"/>
-              <w:color w:val="4472C4" w:themeColor="accent1"/>
-              <w:sz w:val="26"/>
-              <w:szCs w:val="26"/>
-            </w:rPr>
-            <w:t>–</w:t>
-          </w:r>
-          <w:r>
-            <w:rPr>
-              <w:rFonts w:ascii="Times New Roman" w:hAnsi="Times New Roman" w:cs="Times New Roman"/>
-              <w:color w:val="4472C4" w:themeColor="accent1"/>
-              <w:sz w:val="26"/>
-              <w:szCs w:val="26"/>
-            </w:rPr>
-            <w:t xml:space="preserve"> </w:t>
-          </w:r>
-          <w:r>
-            <w:rPr>
-              <w:rFonts w:ascii="Times New Roman" w:hAnsi="Times New Roman" w:cs="Times New Roman"/>
-              <w:color w:val="4472C4" w:themeColor="accent1"/>
-              <w:sz w:val="26"/>
-              <w:szCs w:val="26"/>
-            </w:rPr>
-            <w:t>2274801030117</w:t>
+            <w:t>Nguyễn Thiên Phúc – 2274801030117</w:t>
           </w:r>
         </w:p>
         <w:p>
@@ -729,8 +702,8 @@
               <w:rFonts w:ascii="Times New Roman" w:hAnsi="Times New Roman" w:cs="Times New Roman"/>
               <w:b/>
               <w:bCs/>
-              <w:sz w:val="26"/>
-              <w:szCs w:val="26"/>
+              <w:sz w:val="36"/>
+              <w:szCs w:val="36"/>
             </w:rPr>
             <w:lastRenderedPageBreak/>
             <w:t>MỤC LỤC</w:t>
@@ -746,10 +719,8 @@
             <w:rPr>
               <w:rFonts w:ascii="Times New Roman" w:eastAsiaTheme="minorEastAsia" w:hAnsi="Times New Roman" w:cs="Times New Roman"/>
               <w:noProof/>
-              <w:kern w:val="2"/>
               <w:sz w:val="26"/>
               <w:szCs w:val="26"/>
-              <w14:ligatures w14:val="standardContextual"/>
             </w:rPr>
           </w:pPr>
           <w:r>
@@ -779,7 +750,7 @@
             </w:rPr>
             <w:fldChar w:fldCharType="separate"/>
           </w:r>
-          <w:hyperlink w:anchor="_Toc152677362" w:history="1">
+          <w:hyperlink w:anchor="_Toc153396334" w:history="1">
             <w:r>
               <w:rPr>
                 <w:rStyle w:val="Hyperlink"/>
@@ -794,10 +765,8 @@
               <w:rPr>
                 <w:rFonts w:ascii="Times New Roman" w:eastAsiaTheme="minorEastAsia" w:hAnsi="Times New Roman" w:cs="Times New Roman"/>
                 <w:noProof/>
-                <w:kern w:val="2"/>
-                <w:sz w:val="26"/>
-                <w:szCs w:val="26"/>
-                <w14:ligatures w14:val="standardContextual"/>
+                <w:sz w:val="26"/>
+                <w:szCs w:val="26"/>
               </w:rPr>
               <w:tab/>
             </w:r>
@@ -839,7 +808,7 @@
                 <w:sz w:val="26"/>
                 <w:szCs w:val="26"/>
               </w:rPr>
-              <w:instrText xml:space="preserve"> PAGEREF _Toc152677362 \h </w:instrText>
+              <w:instrText xml:space="preserve"> PAGEREF _Toc153396334 \h </w:instrText>
             </w:r>
             <w:r>
               <w:rPr>
@@ -892,13 +861,11 @@
             <w:rPr>
               <w:rFonts w:ascii="Times New Roman" w:eastAsiaTheme="minorEastAsia" w:hAnsi="Times New Roman" w:cs="Times New Roman"/>
               <w:noProof/>
-              <w:kern w:val="2"/>
               <w:sz w:val="26"/>
               <w:szCs w:val="26"/>
-              <w14:ligatures w14:val="standardContextual"/>
             </w:rPr>
           </w:pPr>
-          <w:hyperlink w:anchor="_Toc152677363" w:history="1">
+          <w:hyperlink w:anchor="_Toc153396335" w:history="1">
             <w:r>
               <w:rPr>
                 <w:rStyle w:val="Hyperlink"/>
@@ -913,10 +880,8 @@
               <w:rPr>
                 <w:rFonts w:ascii="Times New Roman" w:eastAsiaTheme="minorEastAsia" w:hAnsi="Times New Roman" w:cs="Times New Roman"/>
                 <w:noProof/>
-                <w:kern w:val="2"/>
-                <w:sz w:val="26"/>
-                <w:szCs w:val="26"/>
-                <w14:ligatures w14:val="standardContextual"/>
+                <w:sz w:val="26"/>
+                <w:szCs w:val="26"/>
               </w:rPr>
               <w:tab/>
             </w:r>
@@ -958,7 +923,7 @@
                 <w:sz w:val="26"/>
                 <w:szCs w:val="26"/>
               </w:rPr>
-              <w:instrText xml:space="preserve"> PAGEREF _Toc152677363 \h </w:instrText>
+              <w:instrText xml:space="preserve"> PAGEREF _Toc153396335 \h </w:instrText>
             </w:r>
             <w:r>
               <w:rPr>
@@ -1010,13 +975,11 @@
             <w:rPr>
               <w:rFonts w:ascii="Times New Roman" w:eastAsiaTheme="minorEastAsia" w:hAnsi="Times New Roman" w:cs="Times New Roman"/>
               <w:noProof/>
-              <w:kern w:val="2"/>
               <w:sz w:val="26"/>
               <w:szCs w:val="26"/>
-              <w14:ligatures w14:val="standardContextual"/>
             </w:rPr>
           </w:pPr>
-          <w:hyperlink w:anchor="_Toc152677364" w:history="1">
+          <w:hyperlink w:anchor="_Toc153396336" w:history="1">
             <w:r>
               <w:rPr>
                 <w:rStyle w:val="Hyperlink"/>
@@ -1055,7 +1018,7 @@
                 <w:sz w:val="26"/>
                 <w:szCs w:val="26"/>
               </w:rPr>
-              <w:instrText xml:space="preserve"> PAGEREF _Toc152677364 \h </w:instrText>
+              <w:instrText xml:space="preserve"> PAGEREF _Toc153396336 \h </w:instrText>
             </w:r>
             <w:r>
               <w:rPr>
@@ -1085,6 +1048,101 @@
                 <w:szCs w:val="26"/>
               </w:rPr>
               <w:t>2</w:t>
+            </w:r>
+            <w:r>
+              <w:rPr>
+                <w:rFonts w:ascii="Times New Roman" w:hAnsi="Times New Roman" w:cs="Times New Roman"/>
+                <w:noProof/>
+                <w:webHidden/>
+                <w:sz w:val="26"/>
+                <w:szCs w:val="26"/>
+              </w:rPr>
+              <w:fldChar w:fldCharType="end"/>
+            </w:r>
+          </w:hyperlink>
+        </w:p>
+        <w:p>
+          <w:pPr>
+            <w:pStyle w:val="TOC3"/>
+            <w:tabs>
+              <w:tab w:val="right" w:leader="dot" w:pos="9350"/>
+            </w:tabs>
+            <w:rPr>
+              <w:rFonts w:ascii="Times New Roman" w:eastAsiaTheme="minorEastAsia" w:hAnsi="Times New Roman" w:cs="Times New Roman"/>
+              <w:noProof/>
+              <w:sz w:val="26"/>
+              <w:szCs w:val="26"/>
+            </w:rPr>
+          </w:pPr>
+          <w:hyperlink w:anchor="_Toc153396337" w:history="1">
+            <w:r>
+              <w:rPr>
+                <w:rStyle w:val="Hyperlink"/>
+                <w:rFonts w:ascii="Times New Roman" w:hAnsi="Times New Roman" w:cs="Times New Roman"/>
+                <w:noProof/>
+                <w:sz w:val="26"/>
+                <w:szCs w:val="26"/>
+              </w:rPr>
+              <w:t>1. Mô tả use case</w:t>
+            </w:r>
+            <w:r>
+              <w:rPr>
+                <w:rFonts w:ascii="Times New Roman" w:hAnsi="Times New Roman" w:cs="Times New Roman"/>
+                <w:noProof/>
+                <w:webHidden/>
+                <w:sz w:val="26"/>
+                <w:szCs w:val="26"/>
+              </w:rPr>
+              <w:tab/>
+            </w:r>
+            <w:r>
+              <w:rPr>
+                <w:rFonts w:ascii="Times New Roman" w:hAnsi="Times New Roman" w:cs="Times New Roman"/>
+                <w:noProof/>
+                <w:webHidden/>
+                <w:sz w:val="26"/>
+                <w:szCs w:val="26"/>
+              </w:rPr>
+              <w:fldChar w:fldCharType="begin"/>
+            </w:r>
+            <w:r>
+              <w:rPr>
+                <w:rFonts w:ascii="Times New Roman" w:hAnsi="Times New Roman" w:cs="Times New Roman"/>
+                <w:noProof/>
+                <w:webHidden/>
+                <w:sz w:val="26"/>
+                <w:szCs w:val="26"/>
+              </w:rPr>
+              <w:instrText xml:space="preserve"> PAGEREF _Toc153396337 \h </w:instrText>
+            </w:r>
+            <w:r>
+              <w:rPr>
+                <w:rFonts w:ascii="Times New Roman" w:hAnsi="Times New Roman" w:cs="Times New Roman"/>
+                <w:noProof/>
+                <w:webHidden/>
+                <w:sz w:val="26"/>
+                <w:szCs w:val="26"/>
+              </w:rPr>
+            </w:r>
+            <w:r>
+              <w:rPr>
+                <w:rFonts w:ascii="Times New Roman" w:hAnsi="Times New Roman" w:cs="Times New Roman"/>
+                <w:noProof/>
+                <w:webHidden/>
+                <w:sz w:val="26"/>
+                <w:szCs w:val="26"/>
+              </w:rPr>
+              <w:fldChar w:fldCharType="separate"/>
+            </w:r>
+            <w:r>
+              <w:rPr>
+                <w:rFonts w:ascii="Times New Roman" w:hAnsi="Times New Roman" w:cs="Times New Roman"/>
+                <w:noProof/>
+                <w:webHidden/>
+                <w:sz w:val="26"/>
+                <w:szCs w:val="26"/>
+              </w:rPr>
+              <w:t>3</w:t>
             </w:r>
             <w:r>
               <w:rPr>
@@ -1107,13 +1165,11 @@
             <w:rPr>
               <w:rFonts w:ascii="Times New Roman" w:eastAsiaTheme="minorEastAsia" w:hAnsi="Times New Roman" w:cs="Times New Roman"/>
               <w:noProof/>
-              <w:kern w:val="2"/>
               <w:sz w:val="26"/>
               <w:szCs w:val="26"/>
-              <w14:ligatures w14:val="standardContextual"/>
             </w:rPr>
           </w:pPr>
-          <w:hyperlink w:anchor="_Toc152677365" w:history="1">
+          <w:hyperlink w:anchor="_Toc153396338" w:history="1">
             <w:r>
               <w:rPr>
                 <w:rStyle w:val="Hyperlink"/>
@@ -1152,7 +1208,7 @@
                 <w:sz w:val="26"/>
                 <w:szCs w:val="26"/>
               </w:rPr>
-              <w:instrText xml:space="preserve"> PAGEREF _Toc152677365 \h </w:instrText>
+              <w:instrText xml:space="preserve"> PAGEREF _Toc153396338 \h </w:instrText>
             </w:r>
             <w:r>
               <w:rPr>
@@ -1181,7 +1237,7 @@
                 <w:sz w:val="26"/>
                 <w:szCs w:val="26"/>
               </w:rPr>
-              <w:t>2</w:t>
+              <w:t>5</w:t>
             </w:r>
             <w:r>
               <w:rPr>
@@ -1204,13 +1260,11 @@
             <w:rPr>
               <w:rFonts w:ascii="Times New Roman" w:eastAsiaTheme="minorEastAsia" w:hAnsi="Times New Roman" w:cs="Times New Roman"/>
               <w:noProof/>
-              <w:kern w:val="2"/>
               <w:sz w:val="26"/>
               <w:szCs w:val="26"/>
-              <w14:ligatures w14:val="standardContextual"/>
             </w:rPr>
           </w:pPr>
-          <w:hyperlink w:anchor="_Toc152677366" w:history="1">
+          <w:hyperlink w:anchor="_Toc153396339" w:history="1">
             <w:r>
               <w:rPr>
                 <w:rStyle w:val="Hyperlink"/>
@@ -1249,7 +1303,7 @@
                 <w:sz w:val="26"/>
                 <w:szCs w:val="26"/>
               </w:rPr>
-              <w:instrText xml:space="preserve"> PAGEREF _Toc152677366 \h </w:instrText>
+              <w:instrText xml:space="preserve"> PAGEREF _Toc153396339 \h </w:instrText>
             </w:r>
             <w:r>
               <w:rPr>
@@ -1278,7 +1332,7 @@
                 <w:sz w:val="26"/>
                 <w:szCs w:val="26"/>
               </w:rPr>
-              <w:t>2</w:t>
+              <w:t>5</w:t>
             </w:r>
             <w:r>
               <w:rPr>
@@ -1301,13 +1355,11 @@
             <w:rPr>
               <w:rFonts w:ascii="Times New Roman" w:eastAsiaTheme="minorEastAsia" w:hAnsi="Times New Roman" w:cs="Times New Roman"/>
               <w:noProof/>
-              <w:kern w:val="2"/>
               <w:sz w:val="26"/>
               <w:szCs w:val="26"/>
-              <w14:ligatures w14:val="standardContextual"/>
             </w:rPr>
           </w:pPr>
-          <w:hyperlink w:anchor="_Toc152677367" w:history="1">
+          <w:hyperlink w:anchor="_Toc153396340" w:history="1">
             <w:r>
               <w:rPr>
                 <w:rStyle w:val="Hyperlink"/>
@@ -1346,7 +1398,7 @@
                 <w:sz w:val="26"/>
                 <w:szCs w:val="26"/>
               </w:rPr>
-              <w:instrText xml:space="preserve"> PAGEREF _Toc152677367 \h </w:instrText>
+              <w:instrText xml:space="preserve"> PAGEREF _Toc153396340 \h </w:instrText>
             </w:r>
             <w:r>
               <w:rPr>
@@ -1375,7 +1427,7 @@
                 <w:sz w:val="26"/>
                 <w:szCs w:val="26"/>
               </w:rPr>
-              <w:t>2</w:t>
+              <w:t>5</w:t>
             </w:r>
             <w:r>
               <w:rPr>
@@ -1399,13 +1451,11 @@
             <w:rPr>
               <w:rFonts w:ascii="Times New Roman" w:eastAsiaTheme="minorEastAsia" w:hAnsi="Times New Roman" w:cs="Times New Roman"/>
               <w:noProof/>
-              <w:kern w:val="2"/>
               <w:sz w:val="26"/>
               <w:szCs w:val="26"/>
-              <w14:ligatures w14:val="standardContextual"/>
             </w:rPr>
           </w:pPr>
-          <w:hyperlink w:anchor="_Toc152677368" w:history="1">
+          <w:hyperlink w:anchor="_Toc153396341" w:history="1">
             <w:r>
               <w:rPr>
                 <w:rStyle w:val="Hyperlink"/>
@@ -1420,10 +1470,8 @@
               <w:rPr>
                 <w:rFonts w:ascii="Times New Roman" w:eastAsiaTheme="minorEastAsia" w:hAnsi="Times New Roman" w:cs="Times New Roman"/>
                 <w:noProof/>
-                <w:kern w:val="2"/>
-                <w:sz w:val="26"/>
-                <w:szCs w:val="26"/>
-                <w14:ligatures w14:val="standardContextual"/>
+                <w:sz w:val="26"/>
+                <w:szCs w:val="26"/>
               </w:rPr>
               <w:tab/>
             </w:r>
@@ -1465,7 +1513,7 @@
                 <w:sz w:val="26"/>
                 <w:szCs w:val="26"/>
               </w:rPr>
-              <w:instrText xml:space="preserve"> PAGEREF _Toc152677368 \h </w:instrText>
+              <w:instrText xml:space="preserve"> PAGEREF _Toc153396341 \h </w:instrText>
             </w:r>
             <w:r>
               <w:rPr>
@@ -1494,7 +1542,7 @@
                 <w:sz w:val="26"/>
                 <w:szCs w:val="26"/>
               </w:rPr>
-              <w:t>3</w:t>
+              <w:t>6</w:t>
             </w:r>
             <w:r>
               <w:rPr>
@@ -1517,13 +1565,11 @@
             <w:rPr>
               <w:rFonts w:ascii="Times New Roman" w:eastAsiaTheme="minorEastAsia" w:hAnsi="Times New Roman" w:cs="Times New Roman"/>
               <w:noProof/>
-              <w:kern w:val="2"/>
               <w:sz w:val="26"/>
               <w:szCs w:val="26"/>
-              <w14:ligatures w14:val="standardContextual"/>
             </w:rPr>
           </w:pPr>
-          <w:hyperlink w:anchor="_Toc152677369" w:history="1">
+          <w:hyperlink w:anchor="_Toc153396342" w:history="1">
             <w:r>
               <w:rPr>
                 <w:rStyle w:val="Hyperlink"/>
@@ -1562,7 +1608,7 @@
                 <w:sz w:val="26"/>
                 <w:szCs w:val="26"/>
               </w:rPr>
-              <w:instrText xml:space="preserve"> PAGEREF _Toc152677369 \h </w:instrText>
+              <w:instrText xml:space="preserve"> PAGEREF _Toc153396342 \h </w:instrText>
             </w:r>
             <w:r>
               <w:rPr>
@@ -1591,7 +1637,7 @@
                 <w:sz w:val="26"/>
                 <w:szCs w:val="26"/>
               </w:rPr>
-              <w:t>3</w:t>
+              <w:t>6</w:t>
             </w:r>
             <w:r>
               <w:rPr>
@@ -1614,13 +1660,11 @@
             <w:rPr>
               <w:rFonts w:ascii="Times New Roman" w:eastAsiaTheme="minorEastAsia" w:hAnsi="Times New Roman" w:cs="Times New Roman"/>
               <w:noProof/>
-              <w:kern w:val="2"/>
               <w:sz w:val="26"/>
               <w:szCs w:val="26"/>
-              <w14:ligatures w14:val="standardContextual"/>
             </w:rPr>
           </w:pPr>
-          <w:hyperlink w:anchor="_Toc152677370" w:history="1">
+          <w:hyperlink w:anchor="_Toc153396343" w:history="1">
             <w:r>
               <w:rPr>
                 <w:rStyle w:val="Hyperlink"/>
@@ -1659,7 +1703,7 @@
                 <w:sz w:val="26"/>
                 <w:szCs w:val="26"/>
               </w:rPr>
-              <w:instrText xml:space="preserve"> PAGEREF _Toc152677370 \h </w:instrText>
+              <w:instrText xml:space="preserve"> PAGEREF _Toc153396343 \h </w:instrText>
             </w:r>
             <w:r>
               <w:rPr>
@@ -1688,7 +1732,7 @@
                 <w:sz w:val="26"/>
                 <w:szCs w:val="26"/>
               </w:rPr>
-              <w:t>3</w:t>
+              <w:t>6</w:t>
             </w:r>
             <w:r>
               <w:rPr>
@@ -1711,13 +1755,11 @@
             <w:rPr>
               <w:rFonts w:ascii="Times New Roman" w:eastAsiaTheme="minorEastAsia" w:hAnsi="Times New Roman" w:cs="Times New Roman"/>
               <w:noProof/>
-              <w:kern w:val="2"/>
               <w:sz w:val="26"/>
               <w:szCs w:val="26"/>
-              <w14:ligatures w14:val="standardContextual"/>
             </w:rPr>
           </w:pPr>
-          <w:hyperlink w:anchor="_Toc152677371" w:history="1">
+          <w:hyperlink w:anchor="_Toc153396344" w:history="1">
             <w:r>
               <w:rPr>
                 <w:rStyle w:val="Hyperlink"/>
@@ -1756,7 +1798,7 @@
                 <w:sz w:val="26"/>
                 <w:szCs w:val="26"/>
               </w:rPr>
-              <w:instrText xml:space="preserve"> PAGEREF _Toc152677371 \h </w:instrText>
+              <w:instrText xml:space="preserve"> PAGEREF _Toc153396344 \h </w:instrText>
             </w:r>
             <w:r>
               <w:rPr>
@@ -1785,7 +1827,7 @@
                 <w:sz w:val="26"/>
                 <w:szCs w:val="26"/>
               </w:rPr>
-              <w:t>3</w:t>
+              <w:t>6</w:t>
             </w:r>
             <w:r>
               <w:rPr>
@@ -1867,12 +1909,16 @@
         <w:pStyle w:val="Heading1"/>
         <w:rPr>
           <w:rFonts w:ascii="Times New Roman" w:hAnsi="Times New Roman" w:cs="Times New Roman"/>
-        </w:rPr>
-      </w:pPr>
-      <w:bookmarkStart w:id="0" w:name="_Toc152677362"/>
+          <w:sz w:val="36"/>
+          <w:szCs w:val="36"/>
+        </w:rPr>
+      </w:pPr>
+      <w:bookmarkStart w:id="0" w:name="_Toc153396334"/>
       <w:r>
         <w:rPr>
           <w:rFonts w:ascii="Times New Roman" w:hAnsi="Times New Roman" w:cs="Times New Roman"/>
+          <w:sz w:val="36"/>
+          <w:szCs w:val="36"/>
         </w:rPr>
         <w:lastRenderedPageBreak/>
         <w:t>ĐẶC TẢ BÀI TOÁN</w:t>
@@ -2273,12 +2319,16 @@
         <w:pStyle w:val="Heading1"/>
         <w:rPr>
           <w:rFonts w:ascii="Times New Roman" w:hAnsi="Times New Roman" w:cs="Times New Roman"/>
-        </w:rPr>
-      </w:pPr>
-      <w:bookmarkStart w:id="1" w:name="_Toc152677363"/>
+          <w:sz w:val="36"/>
+          <w:szCs w:val="36"/>
+        </w:rPr>
+      </w:pPr>
+      <w:bookmarkStart w:id="1" w:name="_Toc153396335"/>
       <w:r>
         <w:rPr>
           <w:rFonts w:ascii="Times New Roman" w:hAnsi="Times New Roman" w:cs="Times New Roman"/>
+          <w:sz w:val="36"/>
+          <w:szCs w:val="36"/>
         </w:rPr>
         <w:lastRenderedPageBreak/>
         <w:t>PHÂN TÍCH</w:t>
@@ -2290,12 +2340,16 @@
         <w:pStyle w:val="Heading2"/>
         <w:rPr>
           <w:rFonts w:ascii="Times New Roman" w:hAnsi="Times New Roman" w:cs="Times New Roman"/>
-        </w:rPr>
-      </w:pPr>
-      <w:bookmarkStart w:id="2" w:name="_Toc152677364"/>
+          <w:sz w:val="32"/>
+          <w:szCs w:val="32"/>
+        </w:rPr>
+      </w:pPr>
+      <w:bookmarkStart w:id="2" w:name="_Toc153396336"/>
       <w:r>
         <w:rPr>
           <w:rFonts w:ascii="Times New Roman" w:hAnsi="Times New Roman" w:cs="Times New Roman"/>
+          <w:sz w:val="32"/>
+          <w:szCs w:val="32"/>
         </w:rPr>
         <w:t>Sơ đồ uescase</w:t>
       </w:r>
@@ -2303,6 +2357,8 @@
       <w:r>
         <w:rPr>
           <w:rFonts w:ascii="Times New Roman" w:hAnsi="Times New Roman" w:cs="Times New Roman"/>
+          <w:sz w:val="32"/>
+          <w:szCs w:val="32"/>
         </w:rPr>
         <w:t xml:space="preserve"> </w:t>
       </w:r>
@@ -2358,19 +2414,20 @@
         <w:pStyle w:val="Heading3"/>
         <w:rPr>
           <w:rFonts w:ascii="Times New Roman" w:hAnsi="Times New Roman" w:cs="Times New Roman"/>
-          <w:sz w:val="26"/>
-          <w:szCs w:val="26"/>
-        </w:rPr>
-      </w:pPr>
+          <w:sz w:val="28"/>
+          <w:szCs w:val="28"/>
+        </w:rPr>
+      </w:pPr>
+      <w:bookmarkStart w:id="3" w:name="_Toc153396337"/>
       <w:r>
         <w:rPr>
           <w:rFonts w:ascii="Times New Roman" w:hAnsi="Times New Roman" w:cs="Times New Roman"/>
-          <w:sz w:val="26"/>
-          <w:szCs w:val="26"/>
-        </w:rPr>
-        <w:lastRenderedPageBreak/>
+          <w:sz w:val="28"/>
+          <w:szCs w:val="28"/>
+        </w:rPr>
         <w:t>Mô tả use case</w:t>
       </w:r>
+      <w:bookmarkEnd w:id="3"/>
     </w:p>
     <w:tbl>
       <w:tblPr>
@@ -5581,77 +5638,179 @@
         <w:pStyle w:val="Heading2"/>
         <w:rPr>
           <w:rFonts w:ascii="Times New Roman" w:hAnsi="Times New Roman" w:cs="Times New Roman"/>
-        </w:rPr>
-      </w:pPr>
-      <w:bookmarkStart w:id="3" w:name="_Toc152677365"/>
+          <w:sz w:val="32"/>
+          <w:szCs w:val="32"/>
+        </w:rPr>
+      </w:pPr>
+      <w:bookmarkStart w:id="4" w:name="_Toc153396338"/>
       <w:r>
         <w:rPr>
           <w:rFonts w:ascii="Times New Roman" w:hAnsi="Times New Roman" w:cs="Times New Roman"/>
+          <w:sz w:val="32"/>
+          <w:szCs w:val="32"/>
         </w:rPr>
         <w:t xml:space="preserve">Sơ đồ </w:t>
       </w:r>
       <w:r>
         <w:rPr>
           <w:rFonts w:ascii="Times New Roman" w:hAnsi="Times New Roman" w:cs="Times New Roman"/>
+          <w:sz w:val="32"/>
+          <w:szCs w:val="32"/>
         </w:rPr>
         <w:t>ER</w:t>
-      </w:r>
-      <w:bookmarkEnd w:id="3"/>
-    </w:p>
-    <w:p>
-      <w:pPr>
-        <w:rPr>
-          <w:rFonts w:ascii="Times New Roman" w:hAnsi="Times New Roman" w:cs="Times New Roman"/>
-        </w:rPr>
-      </w:pPr>
-      <w:r>
-        <w:rPr>
-          <w:rFonts w:ascii="Times New Roman" w:hAnsi="Times New Roman" w:cs="Times New Roman"/>
-        </w:rPr>
-        <w:t>Trình bày sơ đồ ER</w:t>
-      </w:r>
-    </w:p>
-    <w:p>
-      <w:pPr>
-        <w:pStyle w:val="Heading2"/>
-        <w:rPr>
-          <w:rFonts w:ascii="Times New Roman" w:hAnsi="Times New Roman" w:cs="Times New Roman"/>
-        </w:rPr>
-      </w:pPr>
-      <w:bookmarkStart w:id="4" w:name="_Toc152677366"/>
-      <w:r>
-        <w:rPr>
-          <w:rFonts w:ascii="Times New Roman" w:hAnsi="Times New Roman" w:cs="Times New Roman"/>
-        </w:rPr>
-        <w:t>Sơ đồ class/entity</w:t>
       </w:r>
       <w:bookmarkEnd w:id="4"/>
     </w:p>
     <w:p>
       <w:pPr>
+        <w:rPr>
+          <w:rFonts w:ascii="Times New Roman" w:hAnsi="Times New Roman" w:cs="Times New Roman"/>
+        </w:rPr>
+      </w:pPr>
+      <w:r>
+        <w:rPr>
+          <w:rFonts w:ascii="Times New Roman" w:hAnsi="Times New Roman" w:cs="Times New Roman"/>
+          <w:noProof/>
+        </w:rPr>
+        <w:drawing>
+          <wp:inline distT="0" distB="0" distL="0" distR="0" wp14:anchorId="6F593286" wp14:editId="04507BCC">
+            <wp:extent cx="5943600" cy="4005580"/>
+            <wp:effectExtent l="0" t="0" r="0" b="0"/>
+            <wp:docPr id="6" name="Picture 6"/>
+            <wp:cNvGraphicFramePr>
+              <a:graphicFrameLocks xmlns:a="http://schemas.openxmlformats.org/drawingml/2006/main" noChangeAspect="1"/>
+            </wp:cNvGraphicFramePr>
+            <a:graphic xmlns:a="http://schemas.openxmlformats.org/drawingml/2006/main">
+              <a:graphicData uri="http://schemas.openxmlformats.org/drawingml/2006/picture">
+                <pic:pic xmlns:pic="http://schemas.openxmlformats.org/drawingml/2006/picture">
+                  <pic:nvPicPr>
+                    <pic:cNvPr id="0" name="Picture 8"/>
+                    <pic:cNvPicPr>
+                      <a:picLocks noChangeAspect="1" noChangeArrowheads="1"/>
+                    </pic:cNvPicPr>
+                  </pic:nvPicPr>
+                  <pic:blipFill>
+                    <a:blip r:embed="rId12" cstate="print">
+                      <a:extLst>
+                        <a:ext uri="{28A0092B-C50C-407E-A947-70E740481C1C}">
+                          <a14:useLocalDpi xmlns:a14="http://schemas.microsoft.com/office/drawing/2010/main" val="0"/>
+                        </a:ext>
+                      </a:extLst>
+                    </a:blip>
+                    <a:srcRect/>
+                    <a:stretch>
+                      <a:fillRect/>
+                    </a:stretch>
+                  </pic:blipFill>
+                  <pic:spPr bwMode="auto">
+                    <a:xfrm>
+                      <a:off x="0" y="0"/>
+                      <a:ext cx="5943600" cy="4005580"/>
+                    </a:xfrm>
+                    <a:prstGeom prst="rect">
+                      <a:avLst/>
+                    </a:prstGeom>
+                    <a:noFill/>
+                    <a:ln>
+                      <a:noFill/>
+                    </a:ln>
+                  </pic:spPr>
+                </pic:pic>
+              </a:graphicData>
+            </a:graphic>
+          </wp:inline>
+        </w:drawing>
+      </w:r>
+    </w:p>
+    <w:p>
+      <w:pPr>
+        <w:rPr>
+          <w:rFonts w:ascii="Times New Roman" w:hAnsi="Times New Roman" w:cs="Times New Roman"/>
+        </w:rPr>
+      </w:pPr>
+    </w:p>
+    <w:p>
+      <w:pPr>
+        <w:rPr>
+          <w:rFonts w:ascii="Times New Roman" w:hAnsi="Times New Roman" w:cs="Times New Roman"/>
+        </w:rPr>
+      </w:pPr>
+    </w:p>
+    <w:p>
+      <w:pPr>
+        <w:rPr>
+          <w:rFonts w:ascii="Times New Roman" w:hAnsi="Times New Roman" w:cs="Times New Roman"/>
+        </w:rPr>
+      </w:pPr>
+    </w:p>
+    <w:p>
+      <w:pPr>
+        <w:rPr>
+          <w:rFonts w:ascii="Times New Roman" w:hAnsi="Times New Roman" w:cs="Times New Roman"/>
+        </w:rPr>
+      </w:pPr>
+    </w:p>
+    <w:p>
+      <w:pPr>
+        <w:rPr>
+          <w:rFonts w:ascii="Times New Roman" w:hAnsi="Times New Roman" w:cs="Times New Roman"/>
+        </w:rPr>
+      </w:pPr>
+    </w:p>
+    <w:p>
+      <w:pPr>
         <w:pStyle w:val="Heading2"/>
         <w:rPr>
           <w:rFonts w:ascii="Times New Roman" w:hAnsi="Times New Roman" w:cs="Times New Roman"/>
-        </w:rPr>
-      </w:pPr>
-      <w:bookmarkStart w:id="5" w:name="_Toc152677367"/>
+          <w:sz w:val="32"/>
+          <w:szCs w:val="32"/>
+        </w:rPr>
+      </w:pPr>
+      <w:bookmarkStart w:id="5" w:name="_Toc153396339"/>
       <w:r>
         <w:rPr>
           <w:rFonts w:ascii="Times New Roman" w:hAnsi="Times New Roman" w:cs="Times New Roman"/>
-        </w:rPr>
-        <w:t>Mô tả các bảng dữ liệu</w:t>
+          <w:sz w:val="32"/>
+          <w:szCs w:val="32"/>
+        </w:rPr>
+        <w:lastRenderedPageBreak/>
+        <w:t>Sơ đồ class/entity</w:t>
       </w:r>
       <w:bookmarkEnd w:id="5"/>
     </w:p>
     <w:p>
       <w:pPr>
+        <w:pStyle w:val="Heading2"/>
         <w:rPr>
           <w:rFonts w:ascii="Times New Roman" w:hAnsi="Times New Roman" w:cs="Times New Roman"/>
-        </w:rPr>
-      </w:pPr>
+          <w:sz w:val="32"/>
+          <w:szCs w:val="32"/>
+        </w:rPr>
+      </w:pPr>
+      <w:bookmarkStart w:id="6" w:name="_Toc153396340"/>
       <w:r>
         <w:rPr>
           <w:rFonts w:ascii="Times New Roman" w:hAnsi="Times New Roman" w:cs="Times New Roman"/>
+          <w:sz w:val="32"/>
+          <w:szCs w:val="32"/>
+        </w:rPr>
+        <w:t>Mô tả các bảng dữ liệu</w:t>
+      </w:r>
+      <w:bookmarkEnd w:id="6"/>
+    </w:p>
+    <w:p>
+      <w:pPr>
+        <w:rPr>
+          <w:rFonts w:ascii="Times New Roman" w:hAnsi="Times New Roman" w:cs="Times New Roman"/>
+          <w:sz w:val="28"/>
+          <w:szCs w:val="28"/>
+        </w:rPr>
+      </w:pPr>
+      <w:r>
+        <w:rPr>
+          <w:rFonts w:ascii="Times New Roman" w:hAnsi="Times New Roman" w:cs="Times New Roman"/>
+          <w:sz w:val="28"/>
+          <w:szCs w:val="28"/>
         </w:rPr>
         <w:br w:type="page"/>
       </w:r>
@@ -5661,33 +5820,41 @@
         <w:pStyle w:val="Heading1"/>
         <w:rPr>
           <w:rFonts w:ascii="Times New Roman" w:hAnsi="Times New Roman" w:cs="Times New Roman"/>
-        </w:rPr>
-      </w:pPr>
-      <w:bookmarkStart w:id="6" w:name="_Toc152677368"/>
+          <w:sz w:val="36"/>
+          <w:szCs w:val="36"/>
+        </w:rPr>
+      </w:pPr>
+      <w:bookmarkStart w:id="7" w:name="_Toc153396341"/>
       <w:r>
         <w:rPr>
           <w:rFonts w:ascii="Times New Roman" w:hAnsi="Times New Roman" w:cs="Times New Roman"/>
+          <w:sz w:val="36"/>
+          <w:szCs w:val="36"/>
         </w:rPr>
         <w:lastRenderedPageBreak/>
         <w:t>HIỆN THỰC CHƯƠNG TRÌNH</w:t>
       </w:r>
-      <w:bookmarkEnd w:id="6"/>
+      <w:bookmarkEnd w:id="7"/>
     </w:p>
     <w:p>
       <w:pPr>
         <w:pStyle w:val="Heading2"/>
         <w:rPr>
           <w:rFonts w:ascii="Times New Roman" w:hAnsi="Times New Roman" w:cs="Times New Roman"/>
-        </w:rPr>
-      </w:pPr>
-      <w:bookmarkStart w:id="7" w:name="_Toc152677369"/>
+          <w:sz w:val="32"/>
+          <w:szCs w:val="32"/>
+        </w:rPr>
+      </w:pPr>
+      <w:bookmarkStart w:id="8" w:name="_Toc153396342"/>
       <w:r>
         <w:rPr>
           <w:rFonts w:ascii="Times New Roman" w:hAnsi="Times New Roman" w:cs="Times New Roman"/>
+          <w:sz w:val="32"/>
+          <w:szCs w:val="32"/>
         </w:rPr>
         <w:t>Cấu trúc project</w:t>
       </w:r>
-      <w:bookmarkEnd w:id="7"/>
+      <w:bookmarkEnd w:id="8"/>
     </w:p>
     <w:p>
       <w:pPr>
@@ -5729,7 +5896,7 @@
                     <pic:cNvPicPr/>
                   </pic:nvPicPr>
                   <pic:blipFill>
-                    <a:blip r:embed="rId12"/>
+                    <a:blip r:embed="rId13"/>
                     <a:stretch>
                       <a:fillRect/>
                     </a:stretch>
@@ -5755,21 +5922,27 @@
         <w:pStyle w:val="Heading2"/>
         <w:rPr>
           <w:rFonts w:ascii="Times New Roman" w:hAnsi="Times New Roman" w:cs="Times New Roman"/>
-        </w:rPr>
-      </w:pPr>
-      <w:bookmarkStart w:id="8" w:name="_Toc152677370"/>
+          <w:sz w:val="32"/>
+          <w:szCs w:val="32"/>
+        </w:rPr>
+      </w:pPr>
+      <w:bookmarkStart w:id="9" w:name="_Toc153396343"/>
       <w:r>
         <w:rPr>
           <w:rFonts w:ascii="Times New Roman" w:hAnsi="Times New Roman" w:cs="Times New Roman"/>
+          <w:sz w:val="32"/>
+          <w:szCs w:val="32"/>
         </w:rPr>
         <w:t>Các class control</w:t>
       </w:r>
-      <w:bookmarkEnd w:id="8"/>
+      <w:bookmarkEnd w:id="9"/>
     </w:p>
     <w:p>
       <w:pPr>
         <w:rPr>
           <w:rFonts w:ascii="Times New Roman" w:hAnsi="Times New Roman" w:cs="Times New Roman"/>
+          <w:sz w:val="28"/>
+          <w:szCs w:val="28"/>
         </w:rPr>
       </w:pPr>
     </w:p>
@@ -5778,16 +5951,20 @@
         <w:pStyle w:val="Heading2"/>
         <w:rPr>
           <w:rFonts w:ascii="Times New Roman" w:hAnsi="Times New Roman" w:cs="Times New Roman"/>
-        </w:rPr>
-      </w:pPr>
-      <w:bookmarkStart w:id="9" w:name="_Toc152677371"/>
+          <w:sz w:val="32"/>
+          <w:szCs w:val="32"/>
+        </w:rPr>
+      </w:pPr>
+      <w:bookmarkStart w:id="10" w:name="_Toc153396344"/>
       <w:r>
         <w:rPr>
           <w:rFonts w:ascii="Times New Roman" w:hAnsi="Times New Roman" w:cs="Times New Roman"/>
+          <w:sz w:val="32"/>
+          <w:szCs w:val="32"/>
         </w:rPr>
         <w:t>Giao diện chương trình</w:t>
       </w:r>
-      <w:bookmarkEnd w:id="9"/>
+      <w:bookmarkEnd w:id="10"/>
     </w:p>
     <w:p>
       <w:pPr>
@@ -5843,7 +6020,7 @@
                     <pic:cNvPicPr/>
                   </pic:nvPicPr>
                   <pic:blipFill>
-                    <a:blip r:embed="rId13"/>
+                    <a:blip r:embed="rId14"/>
                     <a:stretch>
                       <a:fillRect/>
                     </a:stretch>
@@ -5905,10 +6082,10 @@
       </w:r>
     </w:p>
     <w:sectPr>
-      <w:headerReference w:type="default" r:id="rId14"/>
-      <w:footerReference w:type="default" r:id="rId15"/>
-      <w:headerReference w:type="first" r:id="rId16"/>
-      <w:footerReference w:type="first" r:id="rId17"/>
+      <w:headerReference w:type="default" r:id="rId15"/>
+      <w:footerReference w:type="default" r:id="rId16"/>
+      <w:headerReference w:type="first" r:id="rId17"/>
+      <w:footerReference w:type="first" r:id="rId18"/>
       <w:pgSz w:w="12240" w:h="15840"/>
       <w:pgMar w:top="1440" w:right="1440" w:bottom="1440" w:left="1440" w:header="720" w:footer="720" w:gutter="0"/>
       <w:pgNumType w:start="1"/>
@@ -8115,6 +8292,19 @@
       <w:szCs w:val="24"/>
     </w:rPr>
   </w:style>
+  <w:style w:type="paragraph" w:styleId="TOC3">
+    <w:name w:val="toc 3"/>
+    <w:basedOn w:val="Normal"/>
+    <w:next w:val="Normal"/>
+    <w:autoRedefine/>
+    <w:uiPriority w:val="39"/>
+    <w:unhideWhenUsed/>
+    <w:rsid w:val="00736049"/>
+    <w:pPr>
+      <w:spacing w:after="100"/>
+      <w:ind w:left="440"/>
+    </w:pPr>
+  </w:style>
 </w:styles>
 </file>
 
@@ -8191,19 +8381,19 @@
 
 <file path=word/glossary/fontTable.xml><?xml version="1.0" encoding="utf-8"?>
 <w:fonts xmlns:mc="http://schemas.openxmlformats.org/markup-compatibility/2006" xmlns:r="http://schemas.openxmlformats.org/officeDocument/2006/relationships" xmlns:w="http://schemas.openxmlformats.org/wordprocessingml/2006/main" xmlns:w14="http://schemas.microsoft.com/office/word/2010/wordml" xmlns:w15="http://schemas.microsoft.com/office/word/2012/wordml" xmlns:w16cex="http://schemas.microsoft.com/office/word/2018/wordml/cex" xmlns:w16cid="http://schemas.microsoft.com/office/word/2016/wordml/cid" xmlns:w16="http://schemas.microsoft.com/office/word/2018/wordml" xmlns:w16sdtdh="http://schemas.microsoft.com/office/word/2020/wordml/sdtdatahash" xmlns:w16se="http://schemas.microsoft.com/office/word/2015/wordml/symex" mc:Ignorable="w14 w15 w16se w16cid w16 w16cex w16sdtdh">
+  <w:font w:name="Courier New">
+    <w:panose1 w:val="02070309020205020404"/>
+    <w:charset w:val="00"/>
+    <w:family w:val="modern"/>
+    <w:pitch w:val="fixed"/>
+    <w:sig w:usb0="E0002EFF" w:usb1="C0007843" w:usb2="00000009" w:usb3="00000000" w:csb0="000001FF" w:csb1="00000000"/>
+  </w:font>
   <w:font w:name="Times New Roman">
     <w:panose1 w:val="02020603050405020304"/>
     <w:charset w:val="00"/>
     <w:family w:val="roman"/>
     <w:pitch w:val="variable"/>
     <w:sig w:usb0="E0002EFF" w:usb1="C000785B" w:usb2="00000009" w:usb3="00000000" w:csb0="000001FF" w:csb1="00000000"/>
-  </w:font>
-  <w:font w:name="Courier New">
-    <w:panose1 w:val="02070309020205020404"/>
-    <w:charset w:val="00"/>
-    <w:family w:val="modern"/>
-    <w:pitch w:val="fixed"/>
-    <w:sig w:usb0="E0002EFF" w:usb1="C0007843" w:usb2="00000009" w:usb3="00000000" w:csb0="000001FF" w:csb1="00000000"/>
   </w:font>
   <w:font w:name="Wingdings">
     <w:panose1 w:val="05000000000000000000"/>
@@ -8256,6 +8446,7 @@
     <w:rsid w:val="00562E24"/>
     <w:rsid w:val="005820A1"/>
     <w:rsid w:val="00647AC2"/>
+    <w:rsid w:val="00840DB4"/>
     <w:rsid w:val="00C1782C"/>
   </w:rsids>
   <m:mathPr>

</xml_diff>

<commit_message>
sửa lại erd với use case
</commit_message>
<xml_diff>
--- a/MauBaoCaoProject_LTHDT.docx
+++ b/MauBaoCaoProject_LTHDT.docx
@@ -2073,6 +2073,7 @@
           <w:bCs/>
           <w:sz w:val="26"/>
           <w:szCs w:val="26"/>
+          <w:u w:val="single"/>
         </w:rPr>
       </w:pPr>
       <w:r>
@@ -2103,6 +2104,7 @@
           <w:rFonts w:ascii="Times New Roman" w:hAnsi="Times New Roman" w:cs="Times New Roman"/>
           <w:sz w:val="26"/>
           <w:szCs w:val="26"/>
+          <w:u w:val="single"/>
         </w:rPr>
       </w:pPr>
       <w:r>
@@ -2110,6 +2112,7 @@
           <w:rFonts w:ascii="Times New Roman" w:hAnsi="Times New Roman" w:cs="Times New Roman"/>
           <w:sz w:val="26"/>
           <w:szCs w:val="26"/>
+          <w:u w:val="single"/>
         </w:rPr>
         <w:t>Khi món ăn/thức uống đã pha chế xong, nhân viên pha chế sẽ ghi nhận vào hệ thống. Nhân viên phục vụ sẽ mang nước đến cho khách hàng.</w:t>
       </w:r>
@@ -2129,6 +2132,7 @@
           <w:bCs/>
           <w:sz w:val="26"/>
           <w:szCs w:val="26"/>
+          <w:u w:val="single"/>
         </w:rPr>
       </w:pPr>
       <w:r>
@@ -2138,6 +2142,7 @@
           <w:bCs/>
           <w:sz w:val="26"/>
           <w:szCs w:val="26"/>
+          <w:u w:val="single"/>
         </w:rPr>
         <w:t xml:space="preserve">Ghi nhận lại đơn hàng: </w:t>
       </w:r>
@@ -2149,6 +2154,7 @@
           <w:rFonts w:ascii="Times New Roman" w:hAnsi="Times New Roman" w:cs="Times New Roman"/>
           <w:sz w:val="26"/>
           <w:szCs w:val="26"/>
+          <w:u w:val="single"/>
         </w:rPr>
       </w:pPr>
       <w:r>
@@ -2156,24 +2162,9 @@
           <w:rFonts w:ascii="Times New Roman" w:hAnsi="Times New Roman" w:cs="Times New Roman"/>
           <w:sz w:val="26"/>
           <w:szCs w:val="26"/>
+          <w:u w:val="single"/>
         </w:rPr>
-        <w:t>Hệ thống sẽ ghi nhận lại các món ăn và thức uống đã phục vụ khách hàng</w:t>
-      </w:r>
-      <w:r>
-        <w:rPr>
-          <w:rFonts w:ascii="Times New Roman" w:hAnsi="Times New Roman" w:cs="Times New Roman"/>
-          <w:sz w:val="26"/>
-          <w:szCs w:val="26"/>
-        </w:rPr>
-        <w:t xml:space="preserve"> (sau khi khách hàng đăng kí thành viên)</w:t>
-      </w:r>
-      <w:r>
-        <w:rPr>
-          <w:rFonts w:ascii="Times New Roman" w:hAnsi="Times New Roman" w:cs="Times New Roman"/>
-          <w:sz w:val="26"/>
-          <w:szCs w:val="26"/>
-        </w:rPr>
-        <w:t>.</w:t>
+        <w:t>Hệ thống sẽ ghi nhận lại các món ăn và thức uống đã phục vụ khách hàng (sau khi khách hàng đăng kí thành viên).</w:t>
       </w:r>
     </w:p>
     <w:p>
@@ -2191,6 +2182,7 @@
           <w:bCs/>
           <w:sz w:val="26"/>
           <w:szCs w:val="26"/>
+          <w:u w:val="single"/>
         </w:rPr>
       </w:pPr>
       <w:r>
@@ -2200,6 +2192,7 @@
           <w:bCs/>
           <w:sz w:val="26"/>
           <w:szCs w:val="26"/>
+          <w:u w:val="single"/>
         </w:rPr>
         <w:t xml:space="preserve">Khuyến mãi: </w:t>
       </w:r>
@@ -2211,6 +2204,7 @@
           <w:rFonts w:ascii="Times New Roman" w:hAnsi="Times New Roman" w:cs="Times New Roman"/>
           <w:sz w:val="26"/>
           <w:szCs w:val="26"/>
+          <w:u w:val="single"/>
         </w:rPr>
       </w:pPr>
       <w:r>
@@ -2218,6 +2212,7 @@
           <w:rFonts w:ascii="Times New Roman" w:hAnsi="Times New Roman" w:cs="Times New Roman"/>
           <w:sz w:val="26"/>
           <w:szCs w:val="26"/>
+          <w:u w:val="single"/>
         </w:rPr>
         <w:t>Quán thường xuyên có các chương trình khuyến mãi. Chương trình khuyến mãi tại quán thường có hai loại:</w:t>
       </w:r>
@@ -2234,6 +2229,7 @@
           <w:rFonts w:ascii="Times New Roman" w:hAnsi="Times New Roman" w:cs="Times New Roman"/>
           <w:sz w:val="26"/>
           <w:szCs w:val="26"/>
+          <w:u w:val="single"/>
         </w:rPr>
       </w:pPr>
       <w:r>
@@ -2243,15 +2239,7 @@
           <w:szCs w:val="26"/>
           <w:u w:val="single"/>
         </w:rPr>
-        <w:t>Khuyến mãi theo ngày</w:t>
-      </w:r>
-      <w:r>
-        <w:rPr>
-          <w:rFonts w:ascii="Times New Roman" w:hAnsi="Times New Roman" w:cs="Times New Roman"/>
-          <w:sz w:val="26"/>
-          <w:szCs w:val="26"/>
-        </w:rPr>
-        <w:t>: Nếu khách hàng đến quán vào thứ 3 hàng tuần, giá bán sẽ giảm 30%.</w:t>
+        <w:t>Khuyến mãi theo ngày: Nếu khách hàng đến quán vào thứ 3 hàng tuần, giá bán sẽ giảm 30%.</w:t>
       </w:r>
     </w:p>
     <w:p>
@@ -2266,6 +2254,7 @@
           <w:rFonts w:ascii="Times New Roman" w:hAnsi="Times New Roman" w:cs="Times New Roman"/>
           <w:sz w:val="26"/>
           <w:szCs w:val="26"/>
+          <w:u w:val="single"/>
         </w:rPr>
       </w:pPr>
       <w:r>
@@ -2275,41 +2264,36 @@
           <w:szCs w:val="26"/>
           <w:u w:val="single"/>
         </w:rPr>
-        <w:t>Khuyến mãi theo combo</w:t>
+        <w:t>Khuyến mãi theo combo: Khi khách mua 1 combo, sẽ được khuyến mãi một món mua kèm giảm giá 50%.</w:t>
       </w:r>
+    </w:p>
+    <w:p>
+      <w:pPr>
+        <w:jc w:val="both"/>
+        <w:rPr>
+          <w:rFonts w:ascii="Times New Roman" w:hAnsi="Times New Roman" w:cs="Times New Roman"/>
+          <w:sz w:val="26"/>
+          <w:szCs w:val="26"/>
+          <w:u w:val="single"/>
+        </w:rPr>
+      </w:pPr>
+    </w:p>
+    <w:p>
+      <w:pPr>
+        <w:jc w:val="both"/>
+        <w:rPr>
+          <w:rFonts w:ascii="Times New Roman" w:hAnsi="Times New Roman" w:cs="Times New Roman"/>
+          <w:sz w:val="26"/>
+          <w:szCs w:val="26"/>
+          <w:u w:val="single"/>
+        </w:rPr>
+      </w:pPr>
       <w:r>
         <w:rPr>
           <w:rFonts w:ascii="Times New Roman" w:hAnsi="Times New Roman" w:cs="Times New Roman"/>
           <w:sz w:val="26"/>
           <w:szCs w:val="26"/>
-        </w:rPr>
-        <w:t>: Khi khách mua 1 combo, sẽ được khuyến mãi một món mua kèm giảm giá 50%.</w:t>
-      </w:r>
-    </w:p>
-    <w:p>
-      <w:pPr>
-        <w:jc w:val="both"/>
-        <w:rPr>
-          <w:rFonts w:ascii="Times New Roman" w:hAnsi="Times New Roman" w:cs="Times New Roman"/>
-          <w:sz w:val="26"/>
-          <w:szCs w:val="26"/>
-        </w:rPr>
-      </w:pPr>
-    </w:p>
-    <w:p>
-      <w:pPr>
-        <w:jc w:val="both"/>
-        <w:rPr>
-          <w:rFonts w:ascii="Times New Roman" w:hAnsi="Times New Roman" w:cs="Times New Roman"/>
-          <w:sz w:val="26"/>
-          <w:szCs w:val="26"/>
-        </w:rPr>
-      </w:pPr>
-      <w:r>
-        <w:rPr>
-          <w:rFonts w:ascii="Times New Roman" w:hAnsi="Times New Roman" w:cs="Times New Roman"/>
-          <w:sz w:val="26"/>
-          <w:szCs w:val="26"/>
+          <w:u w:val="single"/>
         </w:rPr>
         <w:br w:type="page"/>
       </w:r>
@@ -2321,6 +2305,7 @@
           <w:rFonts w:ascii="Times New Roman" w:hAnsi="Times New Roman" w:cs="Times New Roman"/>
           <w:sz w:val="36"/>
           <w:szCs w:val="36"/>
+          <w:u w:val="single"/>
         </w:rPr>
       </w:pPr>
       <w:bookmarkStart w:id="1" w:name="_Toc153396335"/>
@@ -2329,6 +2314,7 @@
           <w:rFonts w:ascii="Times New Roman" w:hAnsi="Times New Roman" w:cs="Times New Roman"/>
           <w:sz w:val="36"/>
           <w:szCs w:val="36"/>
+          <w:u w:val="single"/>
         </w:rPr>
         <w:lastRenderedPageBreak/>
         <w:t>PHÂN TÍCH</w:t>
@@ -2342,6 +2328,7 @@
           <w:rFonts w:ascii="Times New Roman" w:hAnsi="Times New Roman" w:cs="Times New Roman"/>
           <w:sz w:val="32"/>
           <w:szCs w:val="32"/>
+          <w:u w:val="single"/>
         </w:rPr>
       </w:pPr>
       <w:bookmarkStart w:id="2" w:name="_Toc153396336"/>
@@ -2350,6 +2337,7 @@
           <w:rFonts w:ascii="Times New Roman" w:hAnsi="Times New Roman" w:cs="Times New Roman"/>
           <w:sz w:val="32"/>
           <w:szCs w:val="32"/>
+          <w:u w:val="single"/>
         </w:rPr>
         <w:t>Sơ đồ uescase</w:t>
       </w:r>
@@ -2359,6 +2347,7 @@
           <w:rFonts w:ascii="Times New Roman" w:hAnsi="Times New Roman" w:cs="Times New Roman"/>
           <w:sz w:val="32"/>
           <w:szCs w:val="32"/>
+          <w:u w:val="single"/>
         </w:rPr>
         <w:t xml:space="preserve"> </w:t>
       </w:r>
@@ -2470,7 +2459,7 @@
             <w:pPr>
               <w:pStyle w:val="NormalWeb"/>
               <w:spacing w:before="0" w:beforeAutospacing="0" w:after="120" w:afterAutospacing="0"/>
-              <w:jc w:val="center"/>
+              <w:jc w:val="both"/>
               <w:rPr>
                 <w:sz w:val="26"/>
                 <w:szCs w:val="26"/>
@@ -2511,6 +2500,7 @@
             <w:pPr>
               <w:pStyle w:val="NormalWeb"/>
               <w:spacing w:before="0" w:beforeAutospacing="0" w:after="120" w:afterAutospacing="0"/>
+              <w:jc w:val="both"/>
               <w:rPr>
                 <w:sz w:val="26"/>
                 <w:szCs w:val="26"/>
@@ -2553,7 +2543,7 @@
             <w:pPr>
               <w:pStyle w:val="NormalWeb"/>
               <w:spacing w:before="0" w:beforeAutospacing="0" w:after="120" w:afterAutospacing="0"/>
-              <w:jc w:val="center"/>
+              <w:jc w:val="both"/>
               <w:rPr>
                 <w:sz w:val="26"/>
                 <w:szCs w:val="26"/>
@@ -2594,6 +2584,7 @@
             <w:pPr>
               <w:pStyle w:val="NormalWeb"/>
               <w:spacing w:before="0" w:beforeAutospacing="0" w:after="120" w:afterAutospacing="0"/>
+              <w:jc w:val="both"/>
               <w:rPr>
                 <w:sz w:val="26"/>
                 <w:szCs w:val="26"/>
@@ -2637,7 +2628,7 @@
               <w:pStyle w:val="NormalWeb"/>
               <w:spacing w:before="0" w:beforeAutospacing="0" w:after="120" w:afterAutospacing="0"/>
               <w:ind w:right="101"/>
-              <w:jc w:val="center"/>
+              <w:jc w:val="both"/>
               <w:rPr>
                 <w:sz w:val="26"/>
                 <w:szCs w:val="26"/>
@@ -2678,6 +2669,7 @@
             <w:pPr>
               <w:pStyle w:val="NormalWeb"/>
               <w:spacing w:before="0" w:beforeAutospacing="0" w:after="120" w:afterAutospacing="0"/>
+              <w:jc w:val="both"/>
               <w:rPr>
                 <w:sz w:val="26"/>
                 <w:szCs w:val="26"/>
@@ -2720,7 +2712,7 @@
             <w:pPr>
               <w:pStyle w:val="NormalWeb"/>
               <w:spacing w:before="0" w:beforeAutospacing="0" w:after="120" w:afterAutospacing="0"/>
-              <w:jc w:val="center"/>
+              <w:jc w:val="both"/>
               <w:rPr>
                 <w:sz w:val="26"/>
                 <w:szCs w:val="26"/>
@@ -2761,6 +2753,7 @@
             <w:pPr>
               <w:pStyle w:val="NormalWeb"/>
               <w:spacing w:before="0" w:beforeAutospacing="0" w:after="0" w:afterAutospacing="0"/>
+              <w:jc w:val="both"/>
               <w:rPr>
                 <w:sz w:val="26"/>
                 <w:szCs w:val="26"/>
@@ -2805,7 +2798,7 @@
             <w:pPr>
               <w:pStyle w:val="NormalWeb"/>
               <w:spacing w:before="0" w:beforeAutospacing="0" w:after="120" w:afterAutospacing="0"/>
-              <w:jc w:val="center"/>
+              <w:jc w:val="both"/>
               <w:rPr>
                 <w:sz w:val="26"/>
                 <w:szCs w:val="26"/>
@@ -2889,7 +2882,7 @@
             <w:pPr>
               <w:pStyle w:val="NormalWeb"/>
               <w:spacing w:before="0" w:beforeAutospacing="0" w:after="120" w:afterAutospacing="0"/>
-              <w:jc w:val="center"/>
+              <w:jc w:val="both"/>
               <w:rPr>
                 <w:sz w:val="26"/>
                 <w:szCs w:val="26"/>
@@ -2933,6 +2926,7 @@
                 <w:numId w:val="9"/>
               </w:numPr>
               <w:spacing w:before="100" w:beforeAutospacing="1" w:after="100" w:afterAutospacing="1" w:line="240" w:lineRule="auto"/>
+              <w:jc w:val="both"/>
               <w:rPr>
                 <w:rFonts w:ascii="Times New Roman" w:eastAsia="Times New Roman" w:hAnsi="Times New Roman" w:cs="Times New Roman"/>
                 <w:color w:val="111111"/>
@@ -2957,6 +2951,7 @@
                 <w:numId w:val="9"/>
               </w:numPr>
               <w:spacing w:before="100" w:beforeAutospacing="1" w:after="100" w:afterAutospacing="1" w:line="240" w:lineRule="auto"/>
+              <w:jc w:val="both"/>
               <w:rPr>
                 <w:rFonts w:ascii="Times New Roman" w:eastAsia="Times New Roman" w:hAnsi="Times New Roman" w:cs="Times New Roman"/>
                 <w:color w:val="111111"/>
@@ -3002,7 +2997,7 @@
             <w:pPr>
               <w:pStyle w:val="NormalWeb"/>
               <w:spacing w:before="0" w:beforeAutospacing="0" w:after="120" w:afterAutospacing="0"/>
-              <w:jc w:val="center"/>
+              <w:jc w:val="both"/>
               <w:rPr>
                 <w:sz w:val="26"/>
                 <w:szCs w:val="26"/>
@@ -3086,7 +3081,7 @@
             <w:pPr>
               <w:pStyle w:val="NormalWeb"/>
               <w:spacing w:before="0" w:beforeAutospacing="0" w:after="120" w:afterAutospacing="0"/>
-              <w:jc w:val="center"/>
+              <w:jc w:val="both"/>
               <w:rPr>
                 <w:sz w:val="26"/>
                 <w:szCs w:val="26"/>
@@ -3126,6 +3121,7 @@
           <w:p>
             <w:pPr>
               <w:spacing w:before="100" w:beforeAutospacing="1" w:after="100" w:afterAutospacing="1" w:line="240" w:lineRule="auto"/>
+              <w:jc w:val="both"/>
               <w:rPr>
                 <w:rFonts w:ascii="Times New Roman" w:eastAsia="Times New Roman" w:hAnsi="Times New Roman" w:cs="Times New Roman"/>
                 <w:color w:val="111111"/>
@@ -3146,7 +3142,11 @@
         </w:tc>
       </w:tr>
     </w:tbl>
-    <w:p/>
+    <w:p>
+      <w:pPr>
+        <w:jc w:val="both"/>
+      </w:pPr>
+    </w:p>
     <w:tbl>
       <w:tblPr>
         <w:tblW w:w="0" w:type="auto"/>
@@ -3188,7 +3188,7 @@
             <w:pPr>
               <w:pStyle w:val="NormalWeb"/>
               <w:spacing w:before="0" w:beforeAutospacing="0" w:after="120" w:afterAutospacing="0"/>
-              <w:jc w:val="center"/>
+              <w:jc w:val="both"/>
               <w:rPr>
                 <w:sz w:val="26"/>
                 <w:szCs w:val="26"/>
@@ -3229,6 +3229,7 @@
             <w:pPr>
               <w:pStyle w:val="NormalWeb"/>
               <w:spacing w:before="0" w:beforeAutospacing="0" w:after="120" w:afterAutospacing="0"/>
+              <w:jc w:val="both"/>
               <w:rPr>
                 <w:sz w:val="26"/>
                 <w:szCs w:val="26"/>
@@ -3271,7 +3272,7 @@
             <w:pPr>
               <w:pStyle w:val="NormalWeb"/>
               <w:spacing w:before="0" w:beforeAutospacing="0" w:after="120" w:afterAutospacing="0"/>
-              <w:jc w:val="center"/>
+              <w:jc w:val="both"/>
               <w:rPr>
                 <w:sz w:val="26"/>
                 <w:szCs w:val="26"/>
@@ -3312,6 +3313,7 @@
             <w:pPr>
               <w:pStyle w:val="NormalWeb"/>
               <w:spacing w:before="0" w:beforeAutospacing="0" w:after="120" w:afterAutospacing="0"/>
+              <w:jc w:val="both"/>
               <w:rPr>
                 <w:sz w:val="26"/>
                 <w:szCs w:val="26"/>
@@ -3355,7 +3357,7 @@
               <w:pStyle w:val="NormalWeb"/>
               <w:spacing w:before="0" w:beforeAutospacing="0" w:after="120" w:afterAutospacing="0"/>
               <w:ind w:right="101"/>
-              <w:jc w:val="center"/>
+              <w:jc w:val="both"/>
               <w:rPr>
                 <w:sz w:val="26"/>
                 <w:szCs w:val="26"/>
@@ -3396,6 +3398,7 @@
             <w:pPr>
               <w:pStyle w:val="NormalWeb"/>
               <w:spacing w:before="0" w:beforeAutospacing="0" w:after="120" w:afterAutospacing="0"/>
+              <w:jc w:val="both"/>
               <w:rPr>
                 <w:sz w:val="26"/>
                 <w:szCs w:val="26"/>
@@ -3438,7 +3441,7 @@
             <w:pPr>
               <w:pStyle w:val="NormalWeb"/>
               <w:spacing w:before="0" w:beforeAutospacing="0" w:after="120" w:afterAutospacing="0"/>
-              <w:jc w:val="center"/>
+              <w:jc w:val="both"/>
               <w:rPr>
                 <w:sz w:val="26"/>
                 <w:szCs w:val="26"/>
@@ -3479,6 +3482,7 @@
             <w:pPr>
               <w:pStyle w:val="NormalWeb"/>
               <w:spacing w:before="0" w:beforeAutospacing="0" w:after="0" w:afterAutospacing="0"/>
+              <w:jc w:val="both"/>
               <w:rPr>
                 <w:sz w:val="26"/>
                 <w:szCs w:val="26"/>
@@ -3521,7 +3525,7 @@
             <w:pPr>
               <w:pStyle w:val="NormalWeb"/>
               <w:spacing w:before="0" w:beforeAutospacing="0" w:after="120" w:afterAutospacing="0"/>
-              <w:jc w:val="center"/>
+              <w:jc w:val="both"/>
               <w:rPr>
                 <w:sz w:val="26"/>
                 <w:szCs w:val="26"/>
@@ -3605,7 +3609,7 @@
             <w:pPr>
               <w:pStyle w:val="NormalWeb"/>
               <w:spacing w:before="0" w:beforeAutospacing="0" w:after="120" w:afterAutospacing="0"/>
-              <w:jc w:val="center"/>
+              <w:jc w:val="both"/>
               <w:rPr>
                 <w:sz w:val="26"/>
                 <w:szCs w:val="26"/>
@@ -3649,6 +3653,7 @@
                 <w:numId w:val="10"/>
               </w:numPr>
               <w:spacing w:before="100" w:beforeAutospacing="1" w:after="100" w:afterAutospacing="1" w:line="240" w:lineRule="auto"/>
+              <w:jc w:val="both"/>
               <w:rPr>
                 <w:rFonts w:ascii="Times New Roman" w:eastAsia="Times New Roman" w:hAnsi="Times New Roman" w:cs="Times New Roman"/>
                 <w:color w:val="111111"/>
@@ -3673,6 +3678,7 @@
                 <w:numId w:val="10"/>
               </w:numPr>
               <w:spacing w:before="100" w:beforeAutospacing="1" w:after="100" w:afterAutospacing="1" w:line="240" w:lineRule="auto"/>
+              <w:jc w:val="both"/>
               <w:rPr>
                 <w:rFonts w:ascii="Times New Roman" w:eastAsia="Times New Roman" w:hAnsi="Times New Roman" w:cs="Times New Roman"/>
                 <w:color w:val="111111"/>
@@ -3697,6 +3703,7 @@
                 <w:numId w:val="10"/>
               </w:numPr>
               <w:spacing w:before="100" w:beforeAutospacing="1" w:after="100" w:afterAutospacing="1" w:line="240" w:lineRule="auto"/>
+              <w:jc w:val="both"/>
               <w:rPr>
                 <w:rFonts w:ascii="Times New Roman" w:eastAsia="Times New Roman" w:hAnsi="Times New Roman" w:cs="Times New Roman"/>
                 <w:color w:val="111111"/>
@@ -3721,6 +3728,7 @@
                 <w:numId w:val="10"/>
               </w:numPr>
               <w:spacing w:before="100" w:beforeAutospacing="1" w:after="100" w:afterAutospacing="1" w:line="240" w:lineRule="auto"/>
+              <w:jc w:val="both"/>
               <w:rPr>
                 <w:rFonts w:ascii="Times New Roman" w:eastAsia="Times New Roman" w:hAnsi="Times New Roman" w:cs="Times New Roman"/>
                 <w:color w:val="111111"/>
@@ -3745,6 +3753,7 @@
                 <w:numId w:val="10"/>
               </w:numPr>
               <w:spacing w:before="100" w:beforeAutospacing="1" w:after="100" w:afterAutospacing="1" w:line="240" w:lineRule="auto"/>
+              <w:jc w:val="both"/>
               <w:rPr>
                 <w:rFonts w:ascii="Times New Roman" w:eastAsia="Times New Roman" w:hAnsi="Times New Roman" w:cs="Times New Roman"/>
                 <w:color w:val="111111"/>
@@ -3790,7 +3799,7 @@
             <w:pPr>
               <w:pStyle w:val="NormalWeb"/>
               <w:spacing w:before="0" w:beforeAutospacing="0" w:after="120" w:afterAutospacing="0"/>
-              <w:jc w:val="center"/>
+              <w:jc w:val="both"/>
               <w:rPr>
                 <w:sz w:val="26"/>
                 <w:szCs w:val="26"/>
@@ -3874,7 +3883,7 @@
             <w:pPr>
               <w:pStyle w:val="NormalWeb"/>
               <w:spacing w:before="0" w:beforeAutospacing="0" w:after="120" w:afterAutospacing="0"/>
-              <w:jc w:val="center"/>
+              <w:jc w:val="both"/>
               <w:rPr>
                 <w:sz w:val="26"/>
                 <w:szCs w:val="26"/>
@@ -3915,6 +3924,7 @@
           <w:p>
             <w:pPr>
               <w:spacing w:after="0" w:line="240" w:lineRule="auto"/>
+              <w:jc w:val="both"/>
               <w:rPr>
                 <w:rFonts w:ascii="Times New Roman" w:eastAsia="Times New Roman" w:hAnsi="Times New Roman" w:cs="Times New Roman"/>
                 <w:color w:val="111111"/>
@@ -3935,6 +3945,7 @@
           <w:p>
             <w:pPr>
               <w:spacing w:after="0" w:line="240" w:lineRule="auto"/>
+              <w:jc w:val="both"/>
               <w:rPr>
                 <w:rFonts w:ascii="Times New Roman" w:eastAsia="Times New Roman" w:hAnsi="Times New Roman" w:cs="Times New Roman"/>
                 <w:color w:val="111111"/>
@@ -3955,6 +3966,7 @@
           <w:p>
             <w:pPr>
               <w:spacing w:after="0" w:line="240" w:lineRule="auto"/>
+              <w:jc w:val="both"/>
               <w:rPr>
                 <w:rFonts w:ascii="Times New Roman" w:eastAsia="Times New Roman" w:hAnsi="Times New Roman" w:cs="Times New Roman"/>
                 <w:color w:val="111111"/>
@@ -3975,6 +3987,7 @@
           <w:p>
             <w:pPr>
               <w:spacing w:after="0" w:line="240" w:lineRule="auto"/>
+              <w:jc w:val="both"/>
               <w:rPr>
                 <w:rFonts w:ascii="Times New Roman" w:eastAsia="Times New Roman" w:hAnsi="Times New Roman" w:cs="Times New Roman"/>
                 <w:color w:val="111111"/>
@@ -3995,6 +4008,7 @@
           <w:p>
             <w:pPr>
               <w:spacing w:after="0" w:line="240" w:lineRule="auto"/>
+              <w:jc w:val="both"/>
               <w:rPr>
                 <w:rFonts w:ascii="Times New Roman" w:eastAsia="Times New Roman" w:hAnsi="Times New Roman" w:cs="Times New Roman"/>
                 <w:color w:val="111111"/>
@@ -4015,6 +4029,7 @@
           <w:p>
             <w:pPr>
               <w:spacing w:after="0" w:line="240" w:lineRule="auto"/>
+              <w:jc w:val="both"/>
               <w:rPr>
                 <w:rFonts w:ascii="Times New Roman" w:eastAsia="Times New Roman" w:hAnsi="Times New Roman" w:cs="Times New Roman"/>
                 <w:color w:val="111111"/>
@@ -4035,6 +4050,7 @@
           <w:p>
             <w:pPr>
               <w:spacing w:after="0" w:line="240" w:lineRule="auto"/>
+              <w:jc w:val="both"/>
               <w:rPr>
                 <w:rFonts w:ascii="Times New Roman" w:eastAsia="Times New Roman" w:hAnsi="Times New Roman" w:cs="Times New Roman"/>
                 <w:color w:val="111111"/>
@@ -4055,6 +4071,7 @@
           <w:p>
             <w:pPr>
               <w:spacing w:after="0" w:line="240" w:lineRule="auto"/>
+              <w:jc w:val="both"/>
               <w:rPr>
                 <w:rFonts w:ascii="Times New Roman" w:eastAsia="Times New Roman" w:hAnsi="Times New Roman" w:cs="Times New Roman"/>
                 <w:color w:val="111111"/>
@@ -4075,7 +4092,11 @@
         </w:tc>
       </w:tr>
     </w:tbl>
-    <w:p/>
+    <w:p>
+      <w:pPr>
+        <w:jc w:val="both"/>
+      </w:pPr>
+    </w:p>
     <w:tbl>
       <w:tblPr>
         <w:tblW w:w="0" w:type="auto"/>
@@ -4117,7 +4138,7 @@
             <w:pPr>
               <w:pStyle w:val="NormalWeb"/>
               <w:spacing w:before="0" w:beforeAutospacing="0" w:after="120" w:afterAutospacing="0"/>
-              <w:jc w:val="center"/>
+              <w:jc w:val="both"/>
               <w:rPr>
                 <w:sz w:val="26"/>
                 <w:szCs w:val="26"/>
@@ -4158,6 +4179,7 @@
             <w:pPr>
               <w:pStyle w:val="NormalWeb"/>
               <w:spacing w:before="0" w:beforeAutospacing="0" w:after="120" w:afterAutospacing="0"/>
+              <w:jc w:val="both"/>
               <w:rPr>
                 <w:sz w:val="26"/>
                 <w:szCs w:val="26"/>
@@ -4199,7 +4221,7 @@
             <w:pPr>
               <w:pStyle w:val="NormalWeb"/>
               <w:spacing w:before="0" w:beforeAutospacing="0" w:after="120" w:afterAutospacing="0"/>
-              <w:jc w:val="center"/>
+              <w:jc w:val="both"/>
               <w:rPr>
                 <w:sz w:val="26"/>
                 <w:szCs w:val="26"/>
@@ -4240,6 +4262,7 @@
             <w:pPr>
               <w:pStyle w:val="NormalWeb"/>
               <w:spacing w:before="0" w:beforeAutospacing="0" w:after="120" w:afterAutospacing="0"/>
+              <w:jc w:val="both"/>
               <w:rPr>
                 <w:sz w:val="26"/>
                 <w:szCs w:val="26"/>
@@ -4283,7 +4306,7 @@
               <w:pStyle w:val="NormalWeb"/>
               <w:spacing w:before="0" w:beforeAutospacing="0" w:after="120" w:afterAutospacing="0"/>
               <w:ind w:right="101"/>
-              <w:jc w:val="center"/>
+              <w:jc w:val="both"/>
               <w:rPr>
                 <w:sz w:val="26"/>
                 <w:szCs w:val="26"/>
@@ -4324,6 +4347,7 @@
             <w:pPr>
               <w:pStyle w:val="NormalWeb"/>
               <w:spacing w:before="0" w:beforeAutospacing="0" w:after="120" w:afterAutospacing="0"/>
+              <w:jc w:val="both"/>
               <w:rPr>
                 <w:sz w:val="26"/>
                 <w:szCs w:val="26"/>
@@ -4366,7 +4390,7 @@
             <w:pPr>
               <w:pStyle w:val="NormalWeb"/>
               <w:spacing w:before="0" w:beforeAutospacing="0" w:after="120" w:afterAutospacing="0"/>
-              <w:jc w:val="center"/>
+              <w:jc w:val="both"/>
               <w:rPr>
                 <w:sz w:val="26"/>
                 <w:szCs w:val="26"/>
@@ -4407,6 +4431,7 @@
             <w:pPr>
               <w:pStyle w:val="NormalWeb"/>
               <w:spacing w:before="0" w:beforeAutospacing="0" w:after="0" w:afterAutospacing="0"/>
+              <w:jc w:val="both"/>
               <w:rPr>
                 <w:sz w:val="26"/>
                 <w:szCs w:val="26"/>
@@ -4449,7 +4474,7 @@
             <w:pPr>
               <w:pStyle w:val="NormalWeb"/>
               <w:spacing w:before="0" w:beforeAutospacing="0" w:after="120" w:afterAutospacing="0"/>
-              <w:jc w:val="center"/>
+              <w:jc w:val="both"/>
               <w:rPr>
                 <w:sz w:val="26"/>
                 <w:szCs w:val="26"/>
@@ -4533,7 +4558,7 @@
             <w:pPr>
               <w:pStyle w:val="NormalWeb"/>
               <w:spacing w:before="0" w:beforeAutospacing="0" w:after="120" w:afterAutospacing="0"/>
-              <w:jc w:val="center"/>
+              <w:jc w:val="both"/>
               <w:rPr>
                 <w:sz w:val="26"/>
                 <w:szCs w:val="26"/>
@@ -4577,6 +4602,7 @@
                 <w:numId w:val="11"/>
               </w:numPr>
               <w:spacing w:before="100" w:beforeAutospacing="1" w:after="100" w:afterAutospacing="1" w:line="240" w:lineRule="auto"/>
+              <w:jc w:val="both"/>
               <w:rPr>
                 <w:rFonts w:ascii="Times New Roman" w:eastAsia="Times New Roman" w:hAnsi="Times New Roman" w:cs="Times New Roman"/>
                 <w:color w:val="111111"/>
@@ -4601,6 +4627,7 @@
                 <w:numId w:val="11"/>
               </w:numPr>
               <w:spacing w:before="100" w:beforeAutospacing="1" w:after="100" w:afterAutospacing="1" w:line="240" w:lineRule="auto"/>
+              <w:jc w:val="both"/>
               <w:rPr>
                 <w:rFonts w:ascii="Times New Roman" w:eastAsia="Times New Roman" w:hAnsi="Times New Roman" w:cs="Times New Roman"/>
                 <w:color w:val="111111"/>
@@ -4625,6 +4652,7 @@
                 <w:numId w:val="11"/>
               </w:numPr>
               <w:spacing w:before="100" w:beforeAutospacing="1" w:after="100" w:afterAutospacing="1" w:line="240" w:lineRule="auto"/>
+              <w:jc w:val="both"/>
               <w:rPr>
                 <w:rFonts w:ascii="Times New Roman" w:eastAsia="Times New Roman" w:hAnsi="Times New Roman" w:cs="Times New Roman"/>
                 <w:color w:val="111111"/>
@@ -4670,7 +4698,7 @@
             <w:pPr>
               <w:pStyle w:val="NormalWeb"/>
               <w:spacing w:before="0" w:beforeAutospacing="0" w:after="120" w:afterAutospacing="0"/>
-              <w:jc w:val="center"/>
+              <w:jc w:val="both"/>
               <w:rPr>
                 <w:sz w:val="26"/>
                 <w:szCs w:val="26"/>
@@ -4754,7 +4782,7 @@
             <w:pPr>
               <w:pStyle w:val="NormalWeb"/>
               <w:spacing w:before="0" w:beforeAutospacing="0" w:after="120" w:afterAutospacing="0"/>
-              <w:jc w:val="center"/>
+              <w:jc w:val="both"/>
               <w:rPr>
                 <w:sz w:val="26"/>
                 <w:szCs w:val="26"/>
@@ -4794,6 +4822,7 @@
           <w:p>
             <w:pPr>
               <w:spacing w:before="100" w:beforeAutospacing="1" w:after="100" w:afterAutospacing="1" w:line="240" w:lineRule="auto"/>
+              <w:jc w:val="both"/>
               <w:rPr>
                 <w:rFonts w:ascii="Times New Roman" w:eastAsia="Times New Roman" w:hAnsi="Times New Roman" w:cs="Times New Roman"/>
                 <w:color w:val="111111"/>
@@ -4823,6 +4852,7 @@
           <w:p>
             <w:pPr>
               <w:spacing w:before="100" w:beforeAutospacing="1" w:after="100" w:afterAutospacing="1" w:line="240" w:lineRule="auto"/>
+              <w:jc w:val="both"/>
               <w:rPr>
                 <w:rFonts w:ascii="Times New Roman" w:eastAsia="Times New Roman" w:hAnsi="Times New Roman" w:cs="Times New Roman"/>
                 <w:color w:val="111111"/>
@@ -4834,7 +4864,11 @@
         </w:tc>
       </w:tr>
     </w:tbl>
-    <w:p/>
+    <w:p>
+      <w:pPr>
+        <w:jc w:val="both"/>
+      </w:pPr>
+    </w:p>
     <w:tbl>
       <w:tblPr>
         <w:tblW w:w="9424" w:type="dxa"/>
@@ -4876,7 +4910,7 @@
             <w:pPr>
               <w:pStyle w:val="NormalWeb"/>
               <w:spacing w:before="0" w:beforeAutospacing="0" w:after="120" w:afterAutospacing="0"/>
-              <w:jc w:val="center"/>
+              <w:jc w:val="both"/>
               <w:rPr>
                 <w:sz w:val="26"/>
                 <w:szCs w:val="26"/>
@@ -4917,6 +4951,7 @@
             <w:pPr>
               <w:pStyle w:val="NormalWeb"/>
               <w:spacing w:before="0" w:beforeAutospacing="0" w:after="120" w:afterAutospacing="0"/>
+              <w:jc w:val="both"/>
               <w:rPr>
                 <w:sz w:val="26"/>
                 <w:szCs w:val="26"/>
@@ -4959,7 +4994,7 @@
             <w:pPr>
               <w:pStyle w:val="NormalWeb"/>
               <w:spacing w:before="0" w:beforeAutospacing="0" w:after="120" w:afterAutospacing="0"/>
-              <w:jc w:val="center"/>
+              <w:jc w:val="both"/>
               <w:rPr>
                 <w:sz w:val="26"/>
                 <w:szCs w:val="26"/>
@@ -5000,6 +5035,7 @@
             <w:pPr>
               <w:pStyle w:val="NormalWeb"/>
               <w:spacing w:before="0" w:beforeAutospacing="0" w:after="120" w:afterAutospacing="0"/>
+              <w:jc w:val="both"/>
               <w:rPr>
                 <w:sz w:val="26"/>
                 <w:szCs w:val="26"/>
@@ -5051,7 +5087,7 @@
               <w:pStyle w:val="NormalWeb"/>
               <w:spacing w:before="0" w:beforeAutospacing="0" w:after="120" w:afterAutospacing="0"/>
               <w:ind w:right="101"/>
-              <w:jc w:val="center"/>
+              <w:jc w:val="both"/>
               <w:rPr>
                 <w:sz w:val="26"/>
                 <w:szCs w:val="26"/>
@@ -5092,6 +5128,7 @@
             <w:pPr>
               <w:pStyle w:val="NormalWeb"/>
               <w:spacing w:before="0" w:beforeAutospacing="0" w:after="120" w:afterAutospacing="0"/>
+              <w:jc w:val="both"/>
               <w:rPr>
                 <w:sz w:val="26"/>
                 <w:szCs w:val="26"/>
@@ -5134,7 +5171,7 @@
             <w:pPr>
               <w:pStyle w:val="NormalWeb"/>
               <w:spacing w:before="0" w:beforeAutospacing="0" w:after="120" w:afterAutospacing="0"/>
-              <w:jc w:val="center"/>
+              <w:jc w:val="both"/>
               <w:rPr>
                 <w:sz w:val="26"/>
                 <w:szCs w:val="26"/>
@@ -5175,6 +5212,7 @@
             <w:pPr>
               <w:pStyle w:val="NormalWeb"/>
               <w:spacing w:before="0" w:beforeAutospacing="0" w:after="0" w:afterAutospacing="0"/>
+              <w:jc w:val="both"/>
               <w:rPr>
                 <w:sz w:val="26"/>
                 <w:szCs w:val="26"/>
@@ -5225,7 +5263,7 @@
             <w:pPr>
               <w:pStyle w:val="NormalWeb"/>
               <w:spacing w:before="0" w:beforeAutospacing="0" w:after="120" w:afterAutospacing="0"/>
-              <w:jc w:val="center"/>
+              <w:jc w:val="both"/>
               <w:rPr>
                 <w:sz w:val="26"/>
                 <w:szCs w:val="26"/>
@@ -5317,7 +5355,7 @@
             <w:pPr>
               <w:pStyle w:val="NormalWeb"/>
               <w:spacing w:before="0" w:beforeAutospacing="0" w:after="120" w:afterAutospacing="0"/>
-              <w:jc w:val="center"/>
+              <w:jc w:val="both"/>
               <w:rPr>
                 <w:sz w:val="26"/>
                 <w:szCs w:val="26"/>
@@ -5362,6 +5400,7 @@
                 <w:numId w:val="12"/>
               </w:numPr>
               <w:spacing w:before="100" w:beforeAutospacing="1" w:after="100" w:afterAutospacing="1" w:line="240" w:lineRule="auto"/>
+              <w:jc w:val="both"/>
               <w:rPr>
                 <w:rFonts w:ascii="Times New Roman" w:eastAsia="Times New Roman" w:hAnsi="Times New Roman" w:cs="Times New Roman"/>
                 <w:color w:val="111111"/>
@@ -5386,6 +5425,7 @@
                 <w:numId w:val="12"/>
               </w:numPr>
               <w:spacing w:before="100" w:beforeAutospacing="1" w:after="100" w:afterAutospacing="1" w:line="240" w:lineRule="auto"/>
+              <w:jc w:val="both"/>
               <w:rPr>
                 <w:rFonts w:ascii="Times New Roman" w:eastAsia="Times New Roman" w:hAnsi="Times New Roman" w:cs="Times New Roman"/>
                 <w:color w:val="111111"/>
@@ -5410,6 +5450,7 @@
                 <w:numId w:val="12"/>
               </w:numPr>
               <w:spacing w:before="100" w:beforeAutospacing="1" w:after="100" w:afterAutospacing="1" w:line="240" w:lineRule="auto"/>
+              <w:jc w:val="both"/>
               <w:rPr>
                 <w:rFonts w:ascii="Times New Roman" w:eastAsia="Times New Roman" w:hAnsi="Times New Roman" w:cs="Times New Roman"/>
                 <w:color w:val="111111"/>
@@ -5434,6 +5475,7 @@
                 <w:numId w:val="12"/>
               </w:numPr>
               <w:spacing w:before="100" w:beforeAutospacing="1" w:after="100" w:afterAutospacing="1" w:line="240" w:lineRule="auto"/>
+              <w:jc w:val="both"/>
               <w:rPr>
                 <w:rFonts w:ascii="Times New Roman" w:eastAsia="Times New Roman" w:hAnsi="Times New Roman" w:cs="Times New Roman"/>
                 <w:color w:val="111111"/>
@@ -5479,7 +5521,7 @@
             <w:pPr>
               <w:pStyle w:val="NormalWeb"/>
               <w:spacing w:before="0" w:beforeAutospacing="0" w:after="120" w:afterAutospacing="0"/>
-              <w:jc w:val="center"/>
+              <w:jc w:val="both"/>
               <w:rPr>
                 <w:sz w:val="26"/>
                 <w:szCs w:val="26"/>
@@ -5563,7 +5605,7 @@
             <w:pPr>
               <w:pStyle w:val="NormalWeb"/>
               <w:spacing w:before="0" w:beforeAutospacing="0" w:after="120" w:afterAutospacing="0"/>
-              <w:jc w:val="center"/>
+              <w:jc w:val="both"/>
               <w:rPr>
                 <w:sz w:val="26"/>
                 <w:szCs w:val="26"/>
@@ -5603,6 +5645,7 @@
           <w:p>
             <w:pPr>
               <w:spacing w:before="100" w:beforeAutospacing="1" w:after="100" w:afterAutospacing="1" w:line="240" w:lineRule="auto"/>
+              <w:jc w:val="both"/>
               <w:rPr>
                 <w:rFonts w:ascii="Times New Roman" w:eastAsia="Times New Roman" w:hAnsi="Times New Roman" w:cs="Times New Roman"/>
                 <w:color w:val="111111"/>
@@ -5673,10 +5716,10 @@
           <w:noProof/>
         </w:rPr>
         <w:drawing>
-          <wp:inline distT="0" distB="0" distL="0" distR="0" wp14:anchorId="6F593286" wp14:editId="04507BCC">
+          <wp:inline distT="0" distB="0" distL="0" distR="0" wp14:anchorId="66AE5ABA" wp14:editId="7CF7ED80">
             <wp:extent cx="5943600" cy="4005580"/>
             <wp:effectExtent l="0" t="0" r="0" b="0"/>
-            <wp:docPr id="6" name="Picture 6"/>
+            <wp:docPr id="4" name="Picture 4"/>
             <wp:cNvGraphicFramePr>
               <a:graphicFrameLocks xmlns:a="http://schemas.openxmlformats.org/drawingml/2006/main" noChangeAspect="1"/>
             </wp:cNvGraphicFramePr>
@@ -5684,7 +5727,7 @@
               <a:graphicData uri="http://schemas.openxmlformats.org/drawingml/2006/picture">
                 <pic:pic xmlns:pic="http://schemas.openxmlformats.org/drawingml/2006/picture">
                   <pic:nvPicPr>
-                    <pic:cNvPr id="0" name="Picture 8"/>
+                    <pic:cNvPr id="0" name="Picture 1"/>
                     <pic:cNvPicPr>
                       <a:picLocks noChangeAspect="1" noChangeArrowheads="1"/>
                     </pic:cNvPicPr>
@@ -8442,6 +8485,7 @@
   </w:compat>
   <w:rsids>
     <w:rsidRoot w:val="00647AC2"/>
+    <w:rsid w:val="001A0819"/>
     <w:rsid w:val="001A0AAD"/>
     <w:rsid w:val="00562E24"/>
     <w:rsid w:val="005820A1"/>

</xml_diff>

<commit_message>
thêm dữ liệu mới
</commit_message>
<xml_diff>
--- a/MauBaoCaoProject_LTHDT.docx
+++ b/MauBaoCaoProject_LTHDT.docx
@@ -5841,6 +5841,7 @@
       </w:r>
       <w:bookmarkEnd w:id="6"/>
     </w:p>
+    <w:p/>
     <w:p>
       <w:pPr>
         <w:rPr>
@@ -5849,14 +5850,195 @@
           <w:szCs w:val="28"/>
         </w:rPr>
       </w:pPr>
-      <w:r>
+    </w:p>
+    <w:p>
+      <w:pPr>
         <w:rPr>
           <w:rFonts w:ascii="Times New Roman" w:hAnsi="Times New Roman" w:cs="Times New Roman"/>
           <w:sz w:val="28"/>
           <w:szCs w:val="28"/>
         </w:rPr>
-        <w:br w:type="page"/>
-      </w:r>
+      </w:pPr>
+    </w:p>
+    <w:p>
+      <w:pPr>
+        <w:rPr>
+          <w:rFonts w:ascii="Times New Roman" w:hAnsi="Times New Roman" w:cs="Times New Roman"/>
+          <w:sz w:val="28"/>
+          <w:szCs w:val="28"/>
+        </w:rPr>
+      </w:pPr>
+    </w:p>
+    <w:p>
+      <w:pPr>
+        <w:rPr>
+          <w:rFonts w:ascii="Times New Roman" w:hAnsi="Times New Roman" w:cs="Times New Roman"/>
+          <w:sz w:val="28"/>
+          <w:szCs w:val="28"/>
+        </w:rPr>
+      </w:pPr>
+    </w:p>
+    <w:p>
+      <w:pPr>
+        <w:rPr>
+          <w:rFonts w:ascii="Times New Roman" w:hAnsi="Times New Roman" w:cs="Times New Roman"/>
+          <w:sz w:val="28"/>
+          <w:szCs w:val="28"/>
+        </w:rPr>
+      </w:pPr>
+    </w:p>
+    <w:p>
+      <w:pPr>
+        <w:rPr>
+          <w:rFonts w:ascii="Times New Roman" w:hAnsi="Times New Roman" w:cs="Times New Roman"/>
+          <w:sz w:val="28"/>
+          <w:szCs w:val="28"/>
+        </w:rPr>
+      </w:pPr>
+    </w:p>
+    <w:p>
+      <w:pPr>
+        <w:rPr>
+          <w:rFonts w:ascii="Times New Roman" w:hAnsi="Times New Roman" w:cs="Times New Roman"/>
+          <w:sz w:val="28"/>
+          <w:szCs w:val="28"/>
+        </w:rPr>
+      </w:pPr>
+    </w:p>
+    <w:p>
+      <w:pPr>
+        <w:rPr>
+          <w:rFonts w:ascii="Times New Roman" w:hAnsi="Times New Roman" w:cs="Times New Roman"/>
+          <w:sz w:val="28"/>
+          <w:szCs w:val="28"/>
+        </w:rPr>
+      </w:pPr>
+    </w:p>
+    <w:p>
+      <w:pPr>
+        <w:rPr>
+          <w:rFonts w:ascii="Times New Roman" w:hAnsi="Times New Roman" w:cs="Times New Roman"/>
+          <w:sz w:val="28"/>
+          <w:szCs w:val="28"/>
+        </w:rPr>
+      </w:pPr>
+    </w:p>
+    <w:p>
+      <w:pPr>
+        <w:rPr>
+          <w:rFonts w:ascii="Times New Roman" w:hAnsi="Times New Roman" w:cs="Times New Roman"/>
+          <w:sz w:val="28"/>
+          <w:szCs w:val="28"/>
+        </w:rPr>
+      </w:pPr>
+    </w:p>
+    <w:p>
+      <w:pPr>
+        <w:rPr>
+          <w:rFonts w:ascii="Times New Roman" w:hAnsi="Times New Roman" w:cs="Times New Roman"/>
+          <w:sz w:val="28"/>
+          <w:szCs w:val="28"/>
+        </w:rPr>
+      </w:pPr>
+    </w:p>
+    <w:p>
+      <w:pPr>
+        <w:rPr>
+          <w:rFonts w:ascii="Times New Roman" w:hAnsi="Times New Roman" w:cs="Times New Roman"/>
+          <w:sz w:val="28"/>
+          <w:szCs w:val="28"/>
+        </w:rPr>
+      </w:pPr>
+    </w:p>
+    <w:p>
+      <w:pPr>
+        <w:rPr>
+          <w:rFonts w:ascii="Times New Roman" w:hAnsi="Times New Roman" w:cs="Times New Roman"/>
+          <w:sz w:val="28"/>
+          <w:szCs w:val="28"/>
+        </w:rPr>
+      </w:pPr>
+    </w:p>
+    <w:p>
+      <w:pPr>
+        <w:rPr>
+          <w:rFonts w:ascii="Times New Roman" w:hAnsi="Times New Roman" w:cs="Times New Roman"/>
+          <w:sz w:val="28"/>
+          <w:szCs w:val="28"/>
+        </w:rPr>
+      </w:pPr>
+    </w:p>
+    <w:p>
+      <w:pPr>
+        <w:rPr>
+          <w:rFonts w:ascii="Times New Roman" w:hAnsi="Times New Roman" w:cs="Times New Roman"/>
+          <w:sz w:val="28"/>
+          <w:szCs w:val="28"/>
+        </w:rPr>
+      </w:pPr>
+    </w:p>
+    <w:p>
+      <w:pPr>
+        <w:rPr>
+          <w:rFonts w:ascii="Times New Roman" w:hAnsi="Times New Roman" w:cs="Times New Roman"/>
+          <w:sz w:val="28"/>
+          <w:szCs w:val="28"/>
+        </w:rPr>
+      </w:pPr>
+    </w:p>
+    <w:p>
+      <w:pPr>
+        <w:rPr>
+          <w:rFonts w:ascii="Times New Roman" w:hAnsi="Times New Roman" w:cs="Times New Roman"/>
+          <w:sz w:val="28"/>
+          <w:szCs w:val="28"/>
+        </w:rPr>
+      </w:pPr>
+    </w:p>
+    <w:p>
+      <w:pPr>
+        <w:rPr>
+          <w:rFonts w:ascii="Times New Roman" w:hAnsi="Times New Roman" w:cs="Times New Roman"/>
+          <w:sz w:val="28"/>
+          <w:szCs w:val="28"/>
+        </w:rPr>
+      </w:pPr>
+    </w:p>
+    <w:p>
+      <w:pPr>
+        <w:rPr>
+          <w:rFonts w:ascii="Times New Roman" w:hAnsi="Times New Roman" w:cs="Times New Roman"/>
+          <w:sz w:val="28"/>
+          <w:szCs w:val="28"/>
+        </w:rPr>
+      </w:pPr>
+    </w:p>
+    <w:p>
+      <w:pPr>
+        <w:rPr>
+          <w:rFonts w:ascii="Times New Roman" w:hAnsi="Times New Roman" w:cs="Times New Roman"/>
+          <w:sz w:val="28"/>
+          <w:szCs w:val="28"/>
+        </w:rPr>
+      </w:pPr>
+    </w:p>
+    <w:p>
+      <w:pPr>
+        <w:rPr>
+          <w:rFonts w:ascii="Times New Roman" w:hAnsi="Times New Roman" w:cs="Times New Roman"/>
+          <w:sz w:val="28"/>
+          <w:szCs w:val="28"/>
+        </w:rPr>
+      </w:pPr>
+    </w:p>
+    <w:p>
+      <w:pPr>
+        <w:rPr>
+          <w:rFonts w:ascii="Times New Roman" w:hAnsi="Times New Roman" w:cs="Times New Roman"/>
+          <w:sz w:val="28"/>
+          <w:szCs w:val="28"/>
+        </w:rPr>
+      </w:pPr>
     </w:p>
     <w:p>
       <w:pPr>
@@ -8492,6 +8674,7 @@
     <w:rsid w:val="00647AC2"/>
     <w:rsid w:val="00840DB4"/>
     <w:rsid w:val="00C1782C"/>
+    <w:rsid w:val="00FB1474"/>
   </w:rsids>
   <m:mathPr>
     <m:mathFont m:val="Cambria Math"/>

</xml_diff>